<commit_message>
All Multivariate Visualisations Done
</commit_message>
<xml_diff>
--- a/report.docx
+++ b/report.docx
@@ -1118,7 +1118,7 @@
       <w:r>
         <w:rPr/>
         <w:drawing>
-          <wp:inline distT="0" distB="9525" distL="0" distR="9525">
+          <wp:inline distT="0" distB="0" distL="0" distR="0">
             <wp:extent cx="3324225" cy="2581275"/>
             <wp:effectExtent l="0" t="0" r="0" b="0"/>
             <wp:docPr id="1" name="Picture 13" descr=""/>
@@ -1165,13 +1165,7 @@
         <w:rPr>
           <w:rFonts w:cs="Times New Roman" w:ascii="Times New Roman" w:hAnsi="Times New Roman"/>
         </w:rPr>
-        <w:t xml:space="preserve">As we can see here the dataset that we are studying is </w:t>
-      </w:r>
-      <w:r>
-        <w:rPr>
-          <w:rFonts w:cs="Times New Roman" w:ascii="Times New Roman" w:hAnsi="Times New Roman"/>
-        </w:rPr>
-        <w:t>made up of mostly older people with an average age of around 55. The width of the box plot shows that the majority of observed cases will feature people aged in their late 40s to their early 60s with some extreme cases of people in their 30s to people in their 80s.</w:t>
+        <w:t>As we can see here the dataset that we are studying is made up of mostly older people with an average age of around 55. The width of the box plot shows that the majority of observed cases will feature people aged in their late 40s to their early 60s with some extreme cases of people in their 30s to people in their 80s.</w:t>
       </w:r>
     </w:p>
     <w:p>
@@ -1184,7 +1178,7 @@
       <w:r>
         <w:rPr/>
         <w:drawing>
-          <wp:inline distT="0" distB="9525" distL="0" distR="9525">
+          <wp:inline distT="0" distB="0" distL="0" distR="0">
             <wp:extent cx="3324225" cy="2581275"/>
             <wp:effectExtent l="0" t="0" r="0" b="0"/>
             <wp:docPr id="2" name="Picture 14" descr=""/>
@@ -1232,7 +1226,7 @@
       <w:r>
         <w:rPr/>
         <w:drawing>
-          <wp:inline distT="0" distB="9525" distL="0" distR="9525">
+          <wp:inline distT="0" distB="0" distL="0" distR="0">
             <wp:extent cx="3324225" cy="2581275"/>
             <wp:effectExtent l="0" t="0" r="0" b="0"/>
             <wp:docPr id="3" name="Picture 15" descr=""/>
@@ -1280,7 +1274,7 @@
       <w:r>
         <w:rPr/>
         <w:drawing>
-          <wp:inline distT="0" distB="9525" distL="0" distR="9525">
+          <wp:inline distT="0" distB="0" distL="0" distR="0">
             <wp:extent cx="3324225" cy="2581275"/>
             <wp:effectExtent l="0" t="0" r="0" b="0"/>
             <wp:docPr id="4" name="Picture 16" descr=""/>
@@ -1328,7 +1322,7 @@
       <w:r>
         <w:rPr/>
         <w:drawing>
-          <wp:inline distT="0" distB="9525" distL="0" distR="9525">
+          <wp:inline distT="0" distB="0" distL="0" distR="0">
             <wp:extent cx="3324225" cy="2581275"/>
             <wp:effectExtent l="0" t="0" r="0" b="0"/>
             <wp:docPr id="5" name="Picture 17" descr=""/>
@@ -1374,7 +1368,7 @@
       <w:r>
         <w:rPr/>
         <w:drawing>
-          <wp:inline distT="0" distB="0" distL="0" distR="9525">
+          <wp:inline distT="0" distB="0" distL="0" distR="0">
             <wp:extent cx="3514725" cy="2457450"/>
             <wp:effectExtent l="0" t="0" r="0" b="0"/>
             <wp:docPr id="6" name="Picture 18" descr=""/>
@@ -1434,7 +1428,7 @@
       <w:r>
         <w:rPr/>
         <w:drawing>
-          <wp:inline distT="0" distB="0" distL="0" distR="9525">
+          <wp:inline distT="0" distB="0" distL="0" distR="0">
             <wp:extent cx="3514725" cy="2457450"/>
             <wp:effectExtent l="0" t="0" r="0" b="0"/>
             <wp:docPr id="7" name="Picture 19" descr=""/>
@@ -1482,7 +1476,7 @@
       <w:r>
         <w:rPr/>
         <w:drawing>
-          <wp:inline distT="0" distB="0" distL="0" distR="9525">
+          <wp:inline distT="0" distB="0" distL="0" distR="0">
             <wp:extent cx="3514725" cy="2457450"/>
             <wp:effectExtent l="0" t="0" r="0" b="0"/>
             <wp:docPr id="8" name="Picture 20" descr=""/>
@@ -1530,7 +1524,7 @@
       <w:r>
         <w:rPr/>
         <w:drawing>
-          <wp:inline distT="0" distB="0" distL="0" distR="9525">
+          <wp:inline distT="0" distB="0" distL="0" distR="0">
             <wp:extent cx="3514725" cy="2457450"/>
             <wp:effectExtent l="0" t="0" r="0" b="0"/>
             <wp:docPr id="9" name="Picture 21" descr=""/>
@@ -1578,7 +1572,7 @@
       <w:r>
         <w:rPr/>
         <w:drawing>
-          <wp:inline distT="0" distB="0" distL="0" distR="9525">
+          <wp:inline distT="0" distB="0" distL="0" distR="0">
             <wp:extent cx="3514725" cy="2457450"/>
             <wp:effectExtent l="0" t="0" r="0" b="0"/>
             <wp:docPr id="10" name="Picture 22" descr=""/>
@@ -1626,7 +1620,7 @@
       <w:r>
         <w:rPr/>
         <w:drawing>
-          <wp:inline distT="0" distB="0" distL="0" distR="9525">
+          <wp:inline distT="0" distB="0" distL="0" distR="0">
             <wp:extent cx="3514725" cy="2457450"/>
             <wp:effectExtent l="0" t="0" r="0" b="0"/>
             <wp:docPr id="11" name="Picture 23" descr=""/>
@@ -1674,7 +1668,7 @@
       <w:r>
         <w:rPr/>
         <w:drawing>
-          <wp:inline distT="0" distB="0" distL="0" distR="9525">
+          <wp:inline distT="0" distB="0" distL="0" distR="0">
             <wp:extent cx="3514725" cy="2457450"/>
             <wp:effectExtent l="0" t="0" r="0" b="0"/>
             <wp:docPr id="12" name="Picture 24" descr=""/>
@@ -1722,7 +1716,7 @@
       <w:r>
         <w:rPr/>
         <w:drawing>
-          <wp:inline distT="0" distB="0" distL="0" distR="9525">
+          <wp:inline distT="0" distB="0" distL="0" distR="0">
             <wp:extent cx="3514725" cy="2457450"/>
             <wp:effectExtent l="0" t="0" r="0" b="0"/>
             <wp:docPr id="13" name="Picture 25" descr=""/>
@@ -1932,7 +1926,7 @@
       <w:r>
         <w:rPr/>
         <w:drawing>
-          <wp:inline distT="0" distB="0" distL="0" distR="9525">
+          <wp:inline distT="0" distB="0" distL="0" distR="0">
             <wp:extent cx="3150870" cy="2739390"/>
             <wp:effectExtent l="0" t="0" r="0" b="0"/>
             <wp:docPr id="14" name="Picture 26" descr=""/>
@@ -1990,7 +1984,7 @@
       <w:r>
         <w:rPr/>
         <w:drawing>
-          <wp:inline distT="0" distB="0" distL="0" distR="9525">
+          <wp:inline distT="0" distB="0" distL="0" distR="0">
             <wp:extent cx="3406775" cy="2961640"/>
             <wp:effectExtent l="0" t="0" r="0" b="0"/>
             <wp:docPr id="15" name="Picture 27" descr=""/>
@@ -2037,13 +2031,7 @@
         <w:rPr>
           <w:rFonts w:cs="Times New Roman" w:ascii="Times New Roman" w:hAnsi="Times New Roman"/>
         </w:rPr>
-        <w:t xml:space="preserve">This increase in the likelihood of heart disease after the age of 55 is also seen in this plot. Unlike the previous plot however, there appears to be a link between an increase in the blood pressure </w:t>
-      </w:r>
-      <w:r>
-        <w:rPr>
-          <w:rFonts w:cs="Times New Roman" w:ascii="Times New Roman" w:hAnsi="Times New Roman"/>
-        </w:rPr>
-        <w:t xml:space="preserve">indicates an increased chance of heart disease. The strength of this correlation should not be overstated however, as there is less recorded instances of resting blood pressures over 180 and the cause of this increase in heart disease could be linked to the increase in age (as discussed previously). Later in our report we will discuss which features we believe are the best for predicting the presence of heart disease. </w:t>
+        <w:t xml:space="preserve">This increase in the likelihood of heart disease after the age of 55 is also seen in this plot. Unlike the previous plot however, there appears to be a link between an increase in the blood pressure indicates an increased chance of heart disease. The strength of this correlation should not be overstated however, as there is less recorded instances of resting blood pressures over 180 and the cause of this increase in heart disease could be linked to the increase in age (as discussed previously). Later in our report we will discuss which features we believe are the best for predicting the presence of heart disease. </w:t>
       </w:r>
     </w:p>
     <w:p>
@@ -2054,7 +2042,7 @@
       <w:r>
         <w:rPr/>
         <w:drawing>
-          <wp:inline distT="0" distB="0" distL="0" distR="9525">
+          <wp:inline distT="0" distB="0" distL="0" distR="0">
             <wp:extent cx="3260090" cy="2834005"/>
             <wp:effectExtent l="0" t="0" r="0" b="0"/>
             <wp:docPr id="16" name="Picture 28" descr=""/>
@@ -2099,13 +2087,7 @@
         <w:rPr>
           <w:rFonts w:cs="Times New Roman" w:ascii="Times New Roman" w:hAnsi="Times New Roman"/>
         </w:rPr>
-        <w:t xml:space="preserve">With this plot we can see that as the age of the patients increases, their max heart rate will slightly decrease. With this relationship you can see that as the age increases and the max heart rate decreases, the rate of heart disease will increase. </w:t>
-      </w:r>
-      <w:r>
-        <w:rPr>
-          <w:rFonts w:cs="Times New Roman" w:ascii="Times New Roman" w:hAnsi="Times New Roman"/>
-        </w:rPr>
-        <w:t xml:space="preserve">Although there is a clear relationship in the plot, the extent to which feature is more influential in the cause of heart disease will be investigated in the modeling </w:t>
+        <w:t xml:space="preserve">With this plot we can see that as the age of the patients increases, their max heart rate will slightly decrease. With this relationship you can see that as the age increases and the max heart rate decreases, the rate of heart disease will increase. Although there is a clear relationship in the plot, the extent to which feature is more influential in the cause of heart disease will be investigated in the modeling </w:t>
       </w:r>
       <w:bookmarkStart w:id="2" w:name="__DdeLink__164_2338022465"/>
       <w:r>
@@ -2130,7 +2112,7 @@
       <w:r>
         <w:rPr/>
         <w:drawing>
-          <wp:inline distT="0" distB="0" distL="0" distR="9525">
+          <wp:inline distT="0" distB="0" distL="0" distR="0">
             <wp:extent cx="3265805" cy="2839085"/>
             <wp:effectExtent l="0" t="0" r="0" b="0"/>
             <wp:docPr id="17" name="Picture 29" descr=""/>
@@ -2177,19 +2159,7 @@
         <w:rPr>
           <w:rFonts w:cs="Times New Roman" w:ascii="Times New Roman" w:hAnsi="Times New Roman"/>
         </w:rPr>
-        <w:t>T</w:t>
-      </w:r>
-      <w:r>
-        <w:rPr>
-          <w:rFonts w:cs="Times New Roman" w:ascii="Times New Roman" w:hAnsi="Times New Roman"/>
-        </w:rPr>
-        <w:t xml:space="preserve">his plot which shows the relationship between resting blood pressure and cholesterol does not show as clear of a </w:t>
-      </w:r>
-      <w:r>
-        <w:rPr>
-          <w:rFonts w:cs="Times New Roman" w:ascii="Times New Roman" w:hAnsi="Times New Roman"/>
-        </w:rPr>
-        <w:t xml:space="preserve">link between the features and the presence of heart disease as the previous plots which featured age. This means that it is likely that age is a major factor in the prediction of heart disease. For this plot we can see a slight increase in heart disease as cholesterol and blood pressure increase however, it must be seen as a minor relationship. </w:t>
+        <w:t xml:space="preserve">This plot which shows the relationship between resting blood pressure and cholesterol does not show as clear of a link between the features and the presence of heart disease as the previous plots which featured age. This means that it is likely that age is a major factor in the prediction of heart disease. For this plot we can see a slight increase in heart disease as cholesterol and blood pressure increase however, it must be seen as a minor relationship. </w:t>
       </w:r>
     </w:p>
     <w:p>
@@ -2200,7 +2170,7 @@
       <w:r>
         <w:rPr/>
         <w:drawing>
-          <wp:inline distT="0" distB="9525" distL="0" distR="0">
+          <wp:inline distT="0" distB="0" distL="0" distR="0">
             <wp:extent cx="3638550" cy="2581275"/>
             <wp:effectExtent l="0" t="0" r="0" b="0"/>
             <wp:docPr id="18" name="Picture 30" descr=""/>
@@ -2247,7 +2217,19 @@
         <w:rPr>
           <w:rFonts w:cs="Times New Roman" w:ascii="Times New Roman" w:hAnsi="Times New Roman"/>
         </w:rPr>
-        <w:t xml:space="preserve">These faceted boxplots show that a higher cholesterol measurement is more likely to be associated with heart disease. Also we can see that the distribution of cholesterol levels is similar across the two sexes, however it should be noted that females tended to have an overall higher cholesterol level. </w:t>
+        <w:t xml:space="preserve">These faceted boxplots show that a higher cholesterol measurement is more likely to be associated with heart disease. Also we can see that the distribution of cholesterol levels is similar across the two sexes, however it should be noted that females </w:t>
+      </w:r>
+      <w:r>
+        <w:rPr>
+          <w:rFonts w:cs="Times New Roman" w:ascii="Times New Roman" w:hAnsi="Times New Roman"/>
+        </w:rPr>
+        <w:t xml:space="preserve">slightly </w:t>
+      </w:r>
+      <w:r>
+        <w:rPr>
+          <w:rFonts w:cs="Times New Roman" w:ascii="Times New Roman" w:hAnsi="Times New Roman"/>
+        </w:rPr>
+        <w:t xml:space="preserve">tended to have an overall higher cholesterol level. </w:t>
       </w:r>
     </w:p>
     <w:p>
@@ -2258,8 +2240,8 @@
       <w:r>
         <w:rPr/>
         <w:drawing>
-          <wp:inline distT="0" distB="9525" distL="0" distR="0">
-            <wp:extent cx="3638550" cy="2581275"/>
+          <wp:inline distT="0" distB="0" distL="0" distR="0">
+            <wp:extent cx="3162300" cy="2243455"/>
             <wp:effectExtent l="0" t="0" r="0" b="0"/>
             <wp:docPr id="19" name="Picture 31" descr=""/>
             <wp:cNvGraphicFramePr>
@@ -2283,7 +2265,7 @@
                   <pic:spPr bwMode="auto">
                     <a:xfrm>
                       <a:off x="0" y="0"/>
-                      <a:ext cx="3638550" cy="2581275"/>
+                      <a:ext cx="3162300" cy="2243455"/>
                     </a:xfrm>
                     <a:prstGeom prst="rect">
                       <a:avLst/>
@@ -2305,13 +2287,7 @@
         <w:rPr>
           <w:rFonts w:cs="Times New Roman" w:ascii="Times New Roman" w:hAnsi="Times New Roman"/>
         </w:rPr>
-        <w:t xml:space="preserve">In this faceted boxplot we can see that the resting blood pressure for men is essentially the same regardless of the presence or absence of heart disease (with the extreme values being slightly different) however for women, there is a clear link between a high blood pressure level and the presence of heart disease. This finding is interesting </w:t>
-      </w:r>
-      <w:r>
-        <w:rPr>
-          <w:rFonts w:cs="Times New Roman" w:ascii="Times New Roman" w:hAnsi="Times New Roman"/>
-        </w:rPr>
-        <w:t xml:space="preserve">especially when viewed with the previous scatted plot which showed a slight correlation between an increase in heart disease with high resting blood pressure. </w:t>
+        <w:t xml:space="preserve">In this faceted boxplot we can see that the resting blood pressure for men is essentially the same regardless of the presence or absence of heart disease (with the extreme values being slightly different) however for women, there is a clear link between a high blood pressure level and the presence of heart disease. This finding is interesting especially when viewed with the previous scatted plot which showed a slight correlation between an increase in heart disease with high resting blood pressure. </w:t>
       </w:r>
     </w:p>
     <w:p>
@@ -2364,19 +2340,22 @@
       <w:pPr>
         <w:pStyle w:val="Normal"/>
         <w:rPr>
-          <w:rFonts w:ascii="Times New Roman" w:hAnsi="Times New Roman" w:cs="Times New Roman"/>
-        </w:rPr>
-      </w:pPr>
-      <w:r>
-        <w:rPr/>
-      </w:r>
-    </w:p>
-    <w:p>
-      <w:pPr>
-        <w:pStyle w:val="Normal"/>
-        <w:rPr>
-          <w:rFonts w:ascii="Times New Roman" w:hAnsi="Times New Roman" w:cs="Times New Roman"/>
-        </w:rPr>
+          <w:rFonts w:ascii="Times New Roman" w:hAnsi="Times New Roman"/>
+        </w:rPr>
+      </w:pPr>
+      <w:r>
+        <w:rPr>
+          <w:rFonts w:ascii="Times New Roman" w:hAnsi="Times New Roman"/>
+          <w:sz w:val="22"/>
+          <w:szCs w:val="22"/>
+        </w:rPr>
+        <w:t>The relationship between the High Blood Sugar, Cholesterol and Heart Disease variables has been visualised above. We can see in the box plot that the cholesterol level of patients without heart disease is somewhat constant regardless of whether or not the person has high blood sugar (with the main difference being the level of variation). When heart disease is present however, we can see that there is overall a higher cholesterol level and that this difference is increased with high blood sugar.</w:t>
+      </w:r>
+    </w:p>
+    <w:p>
+      <w:pPr>
+        <w:pStyle w:val="Normal"/>
+        <w:rPr/>
       </w:pPr>
       <w:r>
         <w:rPr/>
@@ -2422,14 +2401,27 @@
     <w:p>
       <w:pPr>
         <w:pStyle w:val="Normal"/>
-        <w:rPr>
-          <w:rFonts w:ascii="Times New Roman" w:hAnsi="Times New Roman" w:cs="Times New Roman"/>
-        </w:rPr>
+        <w:ind w:hanging="0"/>
+        <w:rPr>
+          <w:rFonts w:ascii="Times New Roman" w:hAnsi="Times New Roman" w:cs="Times New Roman"/>
+        </w:rPr>
+      </w:pPr>
+      <w:r>
+        <w:rPr>
+          <w:rFonts w:cs="Times New Roman" w:ascii="Times New Roman" w:hAnsi="Times New Roman"/>
+        </w:rPr>
+        <w:t xml:space="preserve">The faceted box plots above show the relationship between High Blood Sugar, Max Heart Rate and the target variable, Heart Disease. The greater width of box plots when high blood sugar is not present (“False”) shows that there is more variation in the heart rates of patients when they do have high blood sugar. With regards to the target variable, there appears to be a significant link between a lower maximum heart rate and heart disease regardless of whether or not the patient has high blood sugar levels. </w:t>
+      </w:r>
+    </w:p>
+    <w:p>
+      <w:pPr>
+        <w:pStyle w:val="Normal"/>
+        <w:rPr/>
       </w:pPr>
       <w:r>
         <w:rPr/>
         <w:drawing>
-          <wp:inline distT="0" distB="9525" distL="0" distR="9525">
+          <wp:inline distT="0" distB="0" distL="0" distR="0">
             <wp:extent cx="3648075" cy="2581275"/>
             <wp:effectExtent l="0" t="0" r="0" b="0"/>
             <wp:docPr id="22" name="Picture 34" descr=""/>
@@ -2465,6 +2457,31 @@
             </a:graphic>
           </wp:inline>
         </w:drawing>
+      </w:r>
+    </w:p>
+    <w:p>
+      <w:pPr>
+        <w:pStyle w:val="Normal"/>
+        <w:rPr>
+          <w:rFonts w:ascii="Times New Roman" w:hAnsi="Times New Roman"/>
+        </w:rPr>
+      </w:pPr>
+      <w:r>
+        <w:rPr>
+          <w:rFonts w:ascii="Times New Roman" w:hAnsi="Times New Roman"/>
+        </w:rPr>
+        <w:t>The relationship between Thalassemia and Heart Disease is visualised in this Bar Chart.  For cases in which the patient did not have Thalassemia (a blood disorder) the rate of heart disease was around 55%. Interestingly, whether or not Thalassemia was fixed seems to be a good predictor of heart disease with only 20% of cases in which the patient had been treated for the disorder having heart disease, while over 70% who had the disorder but had not been treated also had heart disease.</w:t>
+      </w:r>
+    </w:p>
+    <w:p>
+      <w:pPr>
+        <w:pStyle w:val="Normal"/>
+        <w:rPr>
+          <w:rFonts w:ascii="Times New Roman" w:hAnsi="Times New Roman" w:cs="Times New Roman"/>
+        </w:rPr>
+      </w:pPr>
+      <w:r>
+        <w:rPr/>
       </w:r>
     </w:p>
     <w:p>
@@ -2518,29 +2535,22 @@
     <w:p>
       <w:pPr>
         <w:pStyle w:val="Normal"/>
-        <w:ind w:left="360" w:hanging="0"/>
-        <w:rPr>
-          <w:rFonts w:ascii="Times New Roman" w:hAnsi="Times New Roman" w:cs="Times New Roman"/>
-        </w:rPr>
-      </w:pPr>
-      <w:r>
-        <w:rPr>
-          <w:rFonts w:cs="Times New Roman" w:ascii="Times New Roman" w:hAnsi="Times New Roman"/>
-        </w:rPr>
-      </w:r>
-    </w:p>
-    <w:p>
-      <w:pPr>
-        <w:pStyle w:val="Normal"/>
-        <w:ind w:left="360" w:hanging="0"/>
-        <w:rPr>
-          <w:rFonts w:ascii="Times New Roman" w:hAnsi="Times New Roman" w:cs="Times New Roman"/>
-        </w:rPr>
-      </w:pPr>
-      <w:r>
-        <w:rPr>
-          <w:rFonts w:cs="Times New Roman" w:ascii="Times New Roman" w:hAnsi="Times New Roman"/>
-        </w:rPr>
+        <w:ind w:hanging="0"/>
+        <w:rPr>
+          <w:rFonts w:ascii="Times New Roman" w:hAnsi="Times New Roman" w:cs="Times New Roman"/>
+        </w:rPr>
+      </w:pPr>
+      <w:r>
+        <w:rPr>
+          <w:rFonts w:cs="Times New Roman" w:ascii="Times New Roman" w:hAnsi="Times New Roman"/>
+        </w:rPr>
+        <w:t xml:space="preserve">This chart </w:t>
+      </w:r>
+      <w:r>
+        <w:rPr>
+          <w:rFonts w:cs="Times New Roman" w:ascii="Times New Roman" w:hAnsi="Times New Roman"/>
+        </w:rPr>
+        <w:t xml:space="preserve">shows the proportion of heart disease occurrence with each type of chest pain, so around 25% of patients reporting “Typical” chest pain will have heart disease, while the other 75% of patients with typical chest pain will not have heart disease. Across all possible types of chest pain, “Asymptomatic” pain is most likely the best predictor with over 70% of cases associated with heart disease, this is more than twice the rate of any other type of pain. </w:t>
       </w:r>
     </w:p>
     <w:p>
@@ -2649,6 +2659,7 @@
       </w:pPr>
       <w:rPr>
         <w:rFonts w:ascii="Symbol" w:hAnsi="Symbol" w:cs="Symbol" w:hint="default"/>
+        <w:rFonts w:cs="Symbol"/>
       </w:rPr>
     </w:lvl>
     <w:lvl w:ilvl="1">
@@ -2674,6 +2685,7 @@
       </w:pPr>
       <w:rPr>
         <w:rFonts w:ascii="Wingdings" w:hAnsi="Wingdings" w:cs="Wingdings" w:hint="default"/>
+        <w:rFonts w:cs="Wingdings"/>
       </w:rPr>
     </w:lvl>
     <w:lvl w:ilvl="3">
@@ -2686,6 +2698,7 @@
       </w:pPr>
       <w:rPr>
         <w:rFonts w:ascii="Symbol" w:hAnsi="Symbol" w:cs="Symbol" w:hint="default"/>
+        <w:rFonts w:cs="Symbol"/>
       </w:rPr>
     </w:lvl>
     <w:lvl w:ilvl="4">
@@ -2711,6 +2724,7 @@
       </w:pPr>
       <w:rPr>
         <w:rFonts w:ascii="Wingdings" w:hAnsi="Wingdings" w:cs="Wingdings" w:hint="default"/>
+        <w:rFonts w:cs="Wingdings"/>
       </w:rPr>
     </w:lvl>
     <w:lvl w:ilvl="6">
@@ -2723,6 +2737,7 @@
       </w:pPr>
       <w:rPr>
         <w:rFonts w:ascii="Symbol" w:hAnsi="Symbol" w:cs="Symbol" w:hint="default"/>
+        <w:rFonts w:cs="Symbol"/>
       </w:rPr>
     </w:lvl>
     <w:lvl w:ilvl="7">
@@ -2748,6 +2763,7 @@
       </w:pPr>
       <w:rPr>
         <w:rFonts w:ascii="Wingdings" w:hAnsi="Wingdings" w:cs="Wingdings" w:hint="default"/>
+        <w:rFonts w:cs="Wingdings"/>
       </w:rPr>
     </w:lvl>
   </w:abstractNum>
@@ -2762,6 +2778,8 @@
       </w:pPr>
       <w:rPr>
         <w:rFonts w:ascii="Symbol" w:hAnsi="Symbol" w:cs="Symbol" w:hint="default"/>
+        <w:b/>
+        <w:rFonts w:cs="Symbol"/>
       </w:rPr>
     </w:lvl>
     <w:lvl w:ilvl="1">
@@ -2787,6 +2805,7 @@
       </w:pPr>
       <w:rPr>
         <w:rFonts w:ascii="Wingdings" w:hAnsi="Wingdings" w:cs="Wingdings" w:hint="default"/>
+        <w:rFonts w:cs="Wingdings"/>
       </w:rPr>
     </w:lvl>
     <w:lvl w:ilvl="3">
@@ -2799,6 +2818,7 @@
       </w:pPr>
       <w:rPr>
         <w:rFonts w:ascii="Symbol" w:hAnsi="Symbol" w:cs="Symbol" w:hint="default"/>
+        <w:rFonts w:cs="Symbol"/>
       </w:rPr>
     </w:lvl>
     <w:lvl w:ilvl="4">
@@ -2824,6 +2844,7 @@
       </w:pPr>
       <w:rPr>
         <w:rFonts w:ascii="Wingdings" w:hAnsi="Wingdings" w:cs="Wingdings" w:hint="default"/>
+        <w:rFonts w:cs="Wingdings"/>
       </w:rPr>
     </w:lvl>
     <w:lvl w:ilvl="6">
@@ -2836,6 +2857,7 @@
       </w:pPr>
       <w:rPr>
         <w:rFonts w:ascii="Symbol" w:hAnsi="Symbol" w:cs="Symbol" w:hint="default"/>
+        <w:rFonts w:cs="Symbol"/>
       </w:rPr>
     </w:lvl>
     <w:lvl w:ilvl="7">
@@ -2861,6 +2883,7 @@
       </w:pPr>
       <w:rPr>
         <w:rFonts w:ascii="Wingdings" w:hAnsi="Wingdings" w:cs="Wingdings" w:hint="default"/>
+        <w:rFonts w:cs="Wingdings"/>
       </w:rPr>
     </w:lvl>
   </w:abstractNum>
@@ -2875,6 +2898,7 @@
       </w:pPr>
       <w:rPr>
         <w:rFonts w:ascii="Symbol" w:hAnsi="Symbol" w:cs="Symbol" w:hint="default"/>
+        <w:rFonts w:cs="Symbol"/>
       </w:rPr>
     </w:lvl>
     <w:lvl w:ilvl="1">
@@ -2900,6 +2924,7 @@
       </w:pPr>
       <w:rPr>
         <w:rFonts w:ascii="Wingdings" w:hAnsi="Wingdings" w:cs="Wingdings" w:hint="default"/>
+        <w:rFonts w:cs="Wingdings"/>
       </w:rPr>
     </w:lvl>
     <w:lvl w:ilvl="3">
@@ -2912,6 +2937,7 @@
       </w:pPr>
       <w:rPr>
         <w:rFonts w:ascii="Symbol" w:hAnsi="Symbol" w:cs="Symbol" w:hint="default"/>
+        <w:rFonts w:cs="Symbol"/>
       </w:rPr>
     </w:lvl>
     <w:lvl w:ilvl="4">
@@ -2937,6 +2963,7 @@
       </w:pPr>
       <w:rPr>
         <w:rFonts w:ascii="Wingdings" w:hAnsi="Wingdings" w:cs="Wingdings" w:hint="default"/>
+        <w:rFonts w:cs="Wingdings"/>
       </w:rPr>
     </w:lvl>
     <w:lvl w:ilvl="6">
@@ -2949,6 +2976,7 @@
       </w:pPr>
       <w:rPr>
         <w:rFonts w:ascii="Symbol" w:hAnsi="Symbol" w:cs="Symbol" w:hint="default"/>
+        <w:rFonts w:cs="Symbol"/>
       </w:rPr>
     </w:lvl>
     <w:lvl w:ilvl="7">
@@ -2974,6 +3002,7 @@
       </w:pPr>
       <w:rPr>
         <w:rFonts w:ascii="Wingdings" w:hAnsi="Wingdings" w:cs="Wingdings" w:hint="default"/>
+        <w:rFonts w:cs="Wingdings"/>
       </w:rPr>
     </w:lvl>
   </w:abstractNum>
@@ -3090,7 +3119,6 @@
     <w:rPrDefault>
       <w:rPr>
         <w:rFonts w:ascii="Calibri" w:hAnsi="Calibri" w:eastAsia="Calibri" w:cs="" w:asciiTheme="minorHAnsi" w:cstheme="minorBidi" w:eastAsiaTheme="minorHAnsi" w:hAnsiTheme="minorHAnsi"/>
-        <w:sz w:val="22"/>
         <w:szCs w:val="22"/>
         <w:lang w:val="en-US" w:eastAsia="en-US" w:bidi="ar-SA"/>
       </w:rPr>
@@ -3483,7 +3511,7 @@
     </w:pPr>
     <w:rPr>
       <w:rFonts w:ascii="Calibri" w:hAnsi="Calibri" w:eastAsia="Calibri" w:cs="" w:asciiTheme="minorHAnsi" w:cstheme="minorBidi" w:eastAsiaTheme="minorHAnsi" w:hAnsiTheme="minorHAnsi"/>
-      <w:color w:val="auto"/>
+      <w:color w:val="00000A"/>
       <w:kern w:val="0"/>
       <w:sz w:val="22"/>
       <w:szCs w:val="22"/>
@@ -3570,6 +3598,196 @@
     <w:qFormat/>
     <w:rPr>
       <w:rFonts w:cs="Courier New"/>
+    </w:rPr>
+  </w:style>
+  <w:style w:type="character" w:styleId="ListLabel10">
+    <w:name w:val="ListLabel 10"/>
+    <w:qFormat/>
+    <w:rPr>
+      <w:rFonts w:ascii="Times New Roman" w:hAnsi="Times New Roman" w:cs="Symbol"/>
+    </w:rPr>
+  </w:style>
+  <w:style w:type="character" w:styleId="ListLabel11">
+    <w:name w:val="ListLabel 11"/>
+    <w:qFormat/>
+    <w:rPr>
+      <w:rFonts w:cs="Courier New"/>
+    </w:rPr>
+  </w:style>
+  <w:style w:type="character" w:styleId="ListLabel12">
+    <w:name w:val="ListLabel 12"/>
+    <w:qFormat/>
+    <w:rPr>
+      <w:rFonts w:cs="Wingdings"/>
+    </w:rPr>
+  </w:style>
+  <w:style w:type="character" w:styleId="ListLabel13">
+    <w:name w:val="ListLabel 13"/>
+    <w:qFormat/>
+    <w:rPr>
+      <w:rFonts w:cs="Symbol"/>
+    </w:rPr>
+  </w:style>
+  <w:style w:type="character" w:styleId="ListLabel14">
+    <w:name w:val="ListLabel 14"/>
+    <w:qFormat/>
+    <w:rPr>
+      <w:rFonts w:cs="Courier New"/>
+    </w:rPr>
+  </w:style>
+  <w:style w:type="character" w:styleId="ListLabel15">
+    <w:name w:val="ListLabel 15"/>
+    <w:qFormat/>
+    <w:rPr>
+      <w:rFonts w:cs="Wingdings"/>
+    </w:rPr>
+  </w:style>
+  <w:style w:type="character" w:styleId="ListLabel16">
+    <w:name w:val="ListLabel 16"/>
+    <w:qFormat/>
+    <w:rPr>
+      <w:rFonts w:cs="Symbol"/>
+    </w:rPr>
+  </w:style>
+  <w:style w:type="character" w:styleId="ListLabel17">
+    <w:name w:val="ListLabel 17"/>
+    <w:qFormat/>
+    <w:rPr>
+      <w:rFonts w:cs="Courier New"/>
+    </w:rPr>
+  </w:style>
+  <w:style w:type="character" w:styleId="ListLabel18">
+    <w:name w:val="ListLabel 18"/>
+    <w:qFormat/>
+    <w:rPr>
+      <w:rFonts w:cs="Wingdings"/>
+    </w:rPr>
+  </w:style>
+  <w:style w:type="character" w:styleId="ListLabel19">
+    <w:name w:val="ListLabel 19"/>
+    <w:qFormat/>
+    <w:rPr>
+      <w:rFonts w:ascii="Times New Roman" w:hAnsi="Times New Roman" w:cs="Symbol"/>
+      <w:b/>
+    </w:rPr>
+  </w:style>
+  <w:style w:type="character" w:styleId="ListLabel20">
+    <w:name w:val="ListLabel 20"/>
+    <w:qFormat/>
+    <w:rPr>
+      <w:rFonts w:cs="Courier New"/>
+    </w:rPr>
+  </w:style>
+  <w:style w:type="character" w:styleId="ListLabel21">
+    <w:name w:val="ListLabel 21"/>
+    <w:qFormat/>
+    <w:rPr>
+      <w:rFonts w:cs="Wingdings"/>
+    </w:rPr>
+  </w:style>
+  <w:style w:type="character" w:styleId="ListLabel22">
+    <w:name w:val="ListLabel 22"/>
+    <w:qFormat/>
+    <w:rPr>
+      <w:rFonts w:cs="Symbol"/>
+    </w:rPr>
+  </w:style>
+  <w:style w:type="character" w:styleId="ListLabel23">
+    <w:name w:val="ListLabel 23"/>
+    <w:qFormat/>
+    <w:rPr>
+      <w:rFonts w:cs="Courier New"/>
+    </w:rPr>
+  </w:style>
+  <w:style w:type="character" w:styleId="ListLabel24">
+    <w:name w:val="ListLabel 24"/>
+    <w:qFormat/>
+    <w:rPr>
+      <w:rFonts w:cs="Wingdings"/>
+    </w:rPr>
+  </w:style>
+  <w:style w:type="character" w:styleId="ListLabel25">
+    <w:name w:val="ListLabel 25"/>
+    <w:qFormat/>
+    <w:rPr>
+      <w:rFonts w:cs="Symbol"/>
+    </w:rPr>
+  </w:style>
+  <w:style w:type="character" w:styleId="ListLabel26">
+    <w:name w:val="ListLabel 26"/>
+    <w:qFormat/>
+    <w:rPr>
+      <w:rFonts w:cs="Courier New"/>
+    </w:rPr>
+  </w:style>
+  <w:style w:type="character" w:styleId="ListLabel27">
+    <w:name w:val="ListLabel 27"/>
+    <w:qFormat/>
+    <w:rPr>
+      <w:rFonts w:cs="Wingdings"/>
+    </w:rPr>
+  </w:style>
+  <w:style w:type="character" w:styleId="ListLabel28">
+    <w:name w:val="ListLabel 28"/>
+    <w:qFormat/>
+    <w:rPr>
+      <w:rFonts w:ascii="Times New Roman" w:hAnsi="Times New Roman" w:cs="Symbol"/>
+    </w:rPr>
+  </w:style>
+  <w:style w:type="character" w:styleId="ListLabel29">
+    <w:name w:val="ListLabel 29"/>
+    <w:qFormat/>
+    <w:rPr>
+      <w:rFonts w:cs="Courier New"/>
+    </w:rPr>
+  </w:style>
+  <w:style w:type="character" w:styleId="ListLabel30">
+    <w:name w:val="ListLabel 30"/>
+    <w:qFormat/>
+    <w:rPr>
+      <w:rFonts w:cs="Wingdings"/>
+    </w:rPr>
+  </w:style>
+  <w:style w:type="character" w:styleId="ListLabel31">
+    <w:name w:val="ListLabel 31"/>
+    <w:qFormat/>
+    <w:rPr>
+      <w:rFonts w:cs="Symbol"/>
+    </w:rPr>
+  </w:style>
+  <w:style w:type="character" w:styleId="ListLabel32">
+    <w:name w:val="ListLabel 32"/>
+    <w:qFormat/>
+    <w:rPr>
+      <w:rFonts w:cs="Courier New"/>
+    </w:rPr>
+  </w:style>
+  <w:style w:type="character" w:styleId="ListLabel33">
+    <w:name w:val="ListLabel 33"/>
+    <w:qFormat/>
+    <w:rPr>
+      <w:rFonts w:cs="Wingdings"/>
+    </w:rPr>
+  </w:style>
+  <w:style w:type="character" w:styleId="ListLabel34">
+    <w:name w:val="ListLabel 34"/>
+    <w:qFormat/>
+    <w:rPr>
+      <w:rFonts w:cs="Symbol"/>
+    </w:rPr>
+  </w:style>
+  <w:style w:type="character" w:styleId="ListLabel35">
+    <w:name w:val="ListLabel 35"/>
+    <w:qFormat/>
+    <w:rPr>
+      <w:rFonts w:cs="Courier New"/>
+    </w:rPr>
+  </w:style>
+  <w:style w:type="character" w:styleId="ListLabel36">
+    <w:name w:val="ListLabel 36"/>
+    <w:qFormat/>
+    <w:rPr>
+      <w:rFonts w:cs="Wingdings"/>
     </w:rPr>
   </w:style>
   <w:style w:type="paragraph" w:styleId="Heading">

</xml_diff>

<commit_message>
All Visualisations Done - finally...
</commit_message>
<xml_diff>
--- a/report.docx
+++ b/report.docx
@@ -1171,9 +1171,7 @@
     <w:p>
       <w:pPr>
         <w:pStyle w:val="Normal"/>
-        <w:rPr>
-          <w:rFonts w:ascii="Times New Roman" w:hAnsi="Times New Roman" w:cs="Times New Roman"/>
-        </w:rPr>
+        <w:rPr/>
       </w:pPr>
       <w:r>
         <w:rPr/>
@@ -1219,9 +1217,19 @@
     <w:p>
       <w:pPr>
         <w:pStyle w:val="Normal"/>
-        <w:rPr>
-          <w:rFonts w:ascii="Times New Roman" w:hAnsi="Times New Roman" w:cs="Times New Roman"/>
-        </w:rPr>
+        <w:rPr/>
+      </w:pPr>
+      <w:r>
+        <w:rPr>
+          <w:rFonts w:cs="Times New Roman" w:ascii="Times New Roman" w:hAnsi="Times New Roman"/>
+        </w:rPr>
+        <w:t xml:space="preserve">With this boxplot we can see that the majority of people in this data set have a resting blood pressure between 120-140. According to the heart foundation, this is the expected range for most people, so anything outside of this range should be considered unhealthy and will be tested for its relationship with heart disease. </w:t>
+      </w:r>
+    </w:p>
+    <w:p>
+      <w:pPr>
+        <w:pStyle w:val="Normal"/>
+        <w:rPr/>
       </w:pPr>
       <w:r>
         <w:rPr/>
@@ -1267,9 +1275,19 @@
     <w:p>
       <w:pPr>
         <w:pStyle w:val="Normal"/>
-        <w:rPr>
-          <w:rFonts w:ascii="Times New Roman" w:hAnsi="Times New Roman" w:cs="Times New Roman"/>
-        </w:rPr>
+        <w:rPr/>
+      </w:pPr>
+      <w:r>
+        <w:rPr>
+          <w:rFonts w:cs="Times New Roman" w:ascii="Times New Roman" w:hAnsi="Times New Roman"/>
+        </w:rPr>
+        <w:t xml:space="preserve">This boxplot shows the distribution of cholesterol levels of people in the dataset. The majority of observations are between 200-300 with some exceptions outside this range. A cholesterol level of less than 200 is considered healthy, so the majority of people in this study can be said to have high cholesterol. This is a major cause of heart disease, heart attack, and stroke so in our predictions, attention must be paid to the patients cholesterol level.  </w:t>
+      </w:r>
+    </w:p>
+    <w:p>
+      <w:pPr>
+        <w:pStyle w:val="Normal"/>
+        <w:rPr/>
       </w:pPr>
       <w:r>
         <w:rPr/>
@@ -1311,13 +1329,40 @@
           </wp:inline>
         </w:drawing>
       </w:r>
-    </w:p>
-    <w:p>
-      <w:pPr>
-        <w:pStyle w:val="Normal"/>
-        <w:rPr>
-          <w:rFonts w:ascii="Times New Roman" w:hAnsi="Times New Roman" w:cs="Times New Roman"/>
-        </w:rPr>
+      <w:r>
+        <w:rPr/>
+        <w:t xml:space="preserve"> </w:t>
+      </w:r>
+    </w:p>
+    <w:p>
+      <w:pPr>
+        <w:pStyle w:val="Normal"/>
+        <w:rPr>
+          <w:rFonts w:ascii="Times New Roman" w:hAnsi="Times New Roman"/>
+        </w:rPr>
+      </w:pPr>
+      <w:r>
+        <w:rPr>
+          <w:rFonts w:ascii="Times New Roman" w:hAnsi="Times New Roman"/>
+        </w:rPr>
+        <w:t>We can see in the visualisation above that the majority of patients maximum heart rates were centered around the 140-160 range with a large variation between 90-200.</w:t>
+      </w:r>
+    </w:p>
+    <w:p>
+      <w:pPr>
+        <w:pStyle w:val="Normal"/>
+        <w:rPr>
+          <w:rFonts w:ascii="Times New Roman" w:hAnsi="Times New Roman" w:cs="Times New Roman"/>
+        </w:rPr>
+      </w:pPr>
+      <w:r>
+        <w:rPr/>
+      </w:r>
+    </w:p>
+    <w:p>
+      <w:pPr>
+        <w:pStyle w:val="Normal"/>
+        <w:rPr/>
       </w:pPr>
       <w:r>
         <w:rPr/>
@@ -1363,6 +1408,31 @@
     <w:p>
       <w:pPr>
         <w:pStyle w:val="Normal"/>
+        <w:rPr>
+          <w:rFonts w:ascii="Times New Roman" w:hAnsi="Times New Roman"/>
+        </w:rPr>
+      </w:pPr>
+      <w:r>
+        <w:rPr>
+          <w:rFonts w:ascii="Times New Roman" w:hAnsi="Times New Roman"/>
+        </w:rPr>
+        <w:t xml:space="preserve">The oldpeak in the above box plot refers to the extent of the depression in an ECG when the patient has been exercising. It can be seen that mostly this depression does not exist (0) or is minor (&lt;2) with some larger outliers. </w:t>
+      </w:r>
+    </w:p>
+    <w:p>
+      <w:pPr>
+        <w:pStyle w:val="Normal"/>
+        <w:rPr>
+          <w:rFonts w:ascii="Times New Roman" w:hAnsi="Times New Roman" w:cs="Times New Roman"/>
+        </w:rPr>
+      </w:pPr>
+      <w:r>
+        <w:rPr/>
+      </w:r>
+    </w:p>
+    <w:p>
+      <w:pPr>
+        <w:pStyle w:val="Normal"/>
         <w:rPr/>
       </w:pPr>
       <w:r>
@@ -1421,9 +1491,7 @@
     <w:p>
       <w:pPr>
         <w:pStyle w:val="Normal"/>
-        <w:rPr>
-          <w:rFonts w:ascii="Times New Roman" w:hAnsi="Times New Roman" w:cs="Times New Roman"/>
-        </w:rPr>
+        <w:rPr/>
       </w:pPr>
       <w:r>
         <w:rPr/>
@@ -1469,9 +1537,19 @@
     <w:p>
       <w:pPr>
         <w:pStyle w:val="Normal"/>
-        <w:rPr>
-          <w:rFonts w:ascii="Times New Roman" w:hAnsi="Times New Roman" w:cs="Times New Roman"/>
-        </w:rPr>
+        <w:rPr/>
+      </w:pPr>
+      <w:r>
+        <w:rPr>
+          <w:rFonts w:cs="Times New Roman" w:ascii="Times New Roman" w:hAnsi="Times New Roman"/>
+        </w:rPr>
+        <w:t xml:space="preserve">This bar chart shows the distribution of chest pain  Asymptomatic Angina, Atypical Angina, Typical Angina and Non-Aginal pain. Here we can see that the most common type of pain is Asymptomatic angina. </w:t>
+      </w:r>
+    </w:p>
+    <w:p>
+      <w:pPr>
+        <w:pStyle w:val="Normal"/>
+        <w:rPr/>
       </w:pPr>
       <w:r>
         <w:rPr/>
@@ -1517,9 +1595,19 @@
     <w:p>
       <w:pPr>
         <w:pStyle w:val="Normal"/>
-        <w:rPr>
-          <w:rFonts w:ascii="Times New Roman" w:hAnsi="Times New Roman" w:cs="Times New Roman"/>
-        </w:rPr>
+        <w:rPr/>
+      </w:pPr>
+      <w:r>
+        <w:rPr>
+          <w:rFonts w:cs="Times New Roman" w:ascii="Times New Roman" w:hAnsi="Times New Roman"/>
+        </w:rPr>
+        <w:t>The above bar chart shows that the vast majority of patients did not have high blood sugar. High blood sugar is an indicator of heart disease as there is a positive relationship between blood sugar and heart disease (i.e. as blood sugar increases so does the risk of heart disease).</w:t>
+      </w:r>
+    </w:p>
+    <w:p>
+      <w:pPr>
+        <w:pStyle w:val="Normal"/>
+        <w:rPr/>
       </w:pPr>
       <w:r>
         <w:rPr/>
@@ -1565,15 +1653,25 @@
     <w:p>
       <w:pPr>
         <w:pStyle w:val="Normal"/>
-        <w:rPr>
-          <w:rFonts w:ascii="Times New Roman" w:hAnsi="Times New Roman" w:cs="Times New Roman"/>
-        </w:rPr>
+        <w:rPr/>
+      </w:pPr>
+      <w:r>
+        <w:rPr>
+          <w:rFonts w:cs="Times New Roman" w:ascii="Times New Roman" w:hAnsi="Times New Roman"/>
+        </w:rPr>
+        <w:t xml:space="preserve">The resting ecg is a Electrical Cardio Graph result of a heart at rest. Here we can see that the main results of this test is either LV_Growth, which indicates left ventricular growth (or a thickening of the heart muscles which is related to heart diseases and strokes), or a normal result (i.e. no ventricular growth). </w:t>
+      </w:r>
+    </w:p>
+    <w:p>
+      <w:pPr>
+        <w:pStyle w:val="Normal"/>
+        <w:rPr/>
       </w:pPr>
       <w:r>
         <w:rPr/>
         <w:drawing>
           <wp:inline distT="0" distB="0" distL="0" distR="0">
-            <wp:extent cx="3514725" cy="2457450"/>
+            <wp:extent cx="2819400" cy="1971040"/>
             <wp:effectExtent l="0" t="0" r="0" b="0"/>
             <wp:docPr id="10" name="Picture 22" descr=""/>
             <wp:cNvGraphicFramePr>
@@ -1597,7 +1695,7 @@
                   <pic:spPr bwMode="auto">
                     <a:xfrm>
                       <a:off x="0" y="0"/>
-                      <a:ext cx="3514725" cy="2457450"/>
+                      <a:ext cx="2819400" cy="1971040"/>
                     </a:xfrm>
                     <a:prstGeom prst="rect">
                       <a:avLst/>
@@ -1613,9 +1711,25 @@
     <w:p>
       <w:pPr>
         <w:pStyle w:val="Normal"/>
-        <w:rPr>
-          <w:rFonts w:ascii="Times New Roman" w:hAnsi="Times New Roman" w:cs="Times New Roman"/>
-        </w:rPr>
+        <w:rPr/>
+      </w:pPr>
+      <w:r>
+        <w:rPr>
+          <w:rFonts w:cs="Times New Roman" w:ascii="Times New Roman" w:hAnsi="Times New Roman"/>
+        </w:rPr>
+        <w:t xml:space="preserve">This bar chart shows whether or not the patient </w:t>
+      </w:r>
+      <w:r>
+        <w:rPr>
+          <w:rFonts w:cs="Times New Roman" w:ascii="Times New Roman" w:hAnsi="Times New Roman"/>
+        </w:rPr>
+        <w:t xml:space="preserve">has Angina which is pain or discomfort caused by a lack of blood and oxygen for the heart. There are multiple symptoms of angina and it can be an indicator of heart attack and disease. Here we can see that the majority of patients included in the dataset did not have angina. </w:t>
+      </w:r>
+    </w:p>
+    <w:p>
+      <w:pPr>
+        <w:pStyle w:val="Normal"/>
+        <w:rPr/>
       </w:pPr>
       <w:r>
         <w:rPr/>
@@ -1662,8 +1776,37 @@
       <w:pPr>
         <w:pStyle w:val="Normal"/>
         <w:rPr>
-          <w:rFonts w:ascii="Times New Roman" w:hAnsi="Times New Roman" w:cs="Times New Roman"/>
-        </w:rPr>
+          <w:rFonts w:ascii="Times New Roman" w:hAnsi="Times New Roman"/>
+        </w:rPr>
+      </w:pPr>
+      <w:r>
+        <w:rPr>
+          <w:rFonts w:ascii="Times New Roman" w:hAnsi="Times New Roman"/>
+        </w:rPr>
+        <w:t xml:space="preserve">The ST_Slope shown here is the </w:t>
+      </w:r>
+      <w:r>
+        <w:rPr>
+          <w:rFonts w:ascii="Times New Roman" w:hAnsi="Times New Roman"/>
+        </w:rPr>
+        <w:t xml:space="preserve">heart rates reaction to stress testing (i.e. exercise). The most common reactions to this stress test is a slight downward slope of an ecg test or this graph remaining flat. </w:t>
+      </w:r>
+    </w:p>
+    <w:p>
+      <w:pPr>
+        <w:pStyle w:val="Normal"/>
+        <w:rPr>
+          <w:rFonts w:ascii="Times New Roman" w:hAnsi="Times New Roman" w:cs="Times New Roman"/>
+        </w:rPr>
+      </w:pPr>
+      <w:r>
+        <w:rPr/>
+      </w:r>
+    </w:p>
+    <w:p>
+      <w:pPr>
+        <w:pStyle w:val="Normal"/>
+        <w:rPr/>
       </w:pPr>
       <w:r>
         <w:rPr/>
@@ -1709,9 +1852,25 @@
     <w:p>
       <w:pPr>
         <w:pStyle w:val="Normal"/>
-        <w:rPr>
-          <w:rFonts w:ascii="Times New Roman" w:hAnsi="Times New Roman" w:cs="Times New Roman"/>
-        </w:rPr>
+        <w:rPr/>
+      </w:pPr>
+      <w:r>
+        <w:rPr>
+          <w:rFonts w:cs="Times New Roman" w:ascii="Times New Roman" w:hAnsi="Times New Roman"/>
+        </w:rPr>
+        <w:t xml:space="preserve">This plot shows the distribution </w:t>
+      </w:r>
+      <w:r>
+        <w:rPr>
+          <w:rFonts w:cs="Times New Roman" w:ascii="Times New Roman" w:hAnsi="Times New Roman"/>
+        </w:rPr>
+        <w:t xml:space="preserve">of the number of heart vessels that were shown as “coloured” in a fluoroscopy. A fluoroscopy is a procedure that a patient will undergo similar to an X-ray to detect heart disease. Here we can see that just over half of the observations returned zero major vessels as coloured. </w:t>
+      </w:r>
+    </w:p>
+    <w:p>
+      <w:pPr>
+        <w:pStyle w:val="Normal"/>
+        <w:rPr/>
       </w:pPr>
       <w:r>
         <w:rPr/>
@@ -1758,117 +1917,25 @@
       <w:pPr>
         <w:pStyle w:val="Normal"/>
         <w:rPr>
-          <w:rFonts w:ascii="Times New Roman" w:hAnsi="Times New Roman" w:cs="Times New Roman"/>
-        </w:rPr>
-      </w:pPr>
-      <w:r>
-        <w:rPr>
-          <w:rFonts w:cs="Times New Roman" w:ascii="Times New Roman" w:hAnsi="Times New Roman"/>
-        </w:rPr>
-      </w:r>
-    </w:p>
-    <w:p>
-      <w:pPr>
-        <w:pStyle w:val="Normal"/>
-        <w:rPr>
-          <w:rFonts w:ascii="Times New Roman" w:hAnsi="Times New Roman" w:cs="Times New Roman"/>
-        </w:rPr>
-      </w:pPr>
-      <w:r>
-        <w:rPr>
-          <w:rFonts w:cs="Times New Roman" w:ascii="Times New Roman" w:hAnsi="Times New Roman"/>
-        </w:rPr>
-      </w:r>
-    </w:p>
-    <w:p>
-      <w:pPr>
-        <w:pStyle w:val="Normal"/>
-        <w:rPr>
-          <w:rFonts w:ascii="Times New Roman" w:hAnsi="Times New Roman" w:cs="Times New Roman"/>
-        </w:rPr>
-      </w:pPr>
-      <w:r>
-        <w:rPr>
-          <w:rFonts w:cs="Times New Roman" w:ascii="Times New Roman" w:hAnsi="Times New Roman"/>
-        </w:rPr>
-      </w:r>
-    </w:p>
-    <w:p>
-      <w:pPr>
-        <w:pStyle w:val="Normal"/>
-        <w:rPr>
-          <w:rFonts w:ascii="Times New Roman" w:hAnsi="Times New Roman" w:cs="Times New Roman"/>
-        </w:rPr>
-      </w:pPr>
-      <w:r>
-        <w:rPr>
-          <w:rFonts w:cs="Times New Roman" w:ascii="Times New Roman" w:hAnsi="Times New Roman"/>
-        </w:rPr>
-      </w:r>
-    </w:p>
-    <w:p>
-      <w:pPr>
-        <w:pStyle w:val="Normal"/>
-        <w:rPr>
-          <w:rFonts w:ascii="Times New Roman" w:hAnsi="Times New Roman" w:cs="Times New Roman"/>
-        </w:rPr>
-      </w:pPr>
-      <w:r>
-        <w:rPr>
-          <w:rFonts w:cs="Times New Roman" w:ascii="Times New Roman" w:hAnsi="Times New Roman"/>
-        </w:rPr>
-      </w:r>
-    </w:p>
-    <w:p>
-      <w:pPr>
-        <w:pStyle w:val="Normal"/>
-        <w:rPr>
-          <w:rFonts w:ascii="Times New Roman" w:hAnsi="Times New Roman" w:cs="Times New Roman"/>
-        </w:rPr>
-      </w:pPr>
-      <w:r>
-        <w:rPr>
-          <w:rFonts w:cs="Times New Roman" w:ascii="Times New Roman" w:hAnsi="Times New Roman"/>
-        </w:rPr>
-      </w:r>
-    </w:p>
-    <w:p>
-      <w:pPr>
-        <w:pStyle w:val="Normal"/>
-        <w:rPr>
-          <w:rFonts w:ascii="Times New Roman" w:hAnsi="Times New Roman" w:cs="Times New Roman"/>
-        </w:rPr>
-      </w:pPr>
-      <w:r>
-        <w:rPr>
-          <w:rFonts w:cs="Times New Roman" w:ascii="Times New Roman" w:hAnsi="Times New Roman"/>
-        </w:rPr>
-      </w:r>
-    </w:p>
-    <w:p>
-      <w:pPr>
-        <w:pStyle w:val="Normal"/>
-        <w:rPr>
-          <w:rFonts w:ascii="Times New Roman" w:hAnsi="Times New Roman" w:cs="Times New Roman"/>
-        </w:rPr>
-      </w:pPr>
-      <w:r>
-        <w:rPr>
-          <w:rFonts w:cs="Times New Roman" w:ascii="Times New Roman" w:hAnsi="Times New Roman"/>
-        </w:rPr>
-      </w:r>
-    </w:p>
-    <w:p>
-      <w:pPr>
-        <w:pStyle w:val="Normal"/>
-        <w:rPr>
-          <w:rFonts w:ascii="Times New Roman" w:hAnsi="Times New Roman" w:cs="Times New Roman"/>
-        </w:rPr>
-      </w:pPr>
-      <w:r>
-        <w:rPr>
-          <w:rFonts w:cs="Times New Roman" w:ascii="Times New Roman" w:hAnsi="Times New Roman"/>
-        </w:rPr>
+          <w:rFonts w:ascii="Times New Roman" w:hAnsi="Times New Roman"/>
+        </w:rPr>
+      </w:pPr>
+      <w:r>
+        <w:rPr>
+          <w:rFonts w:ascii="Times New Roman" w:hAnsi="Times New Roman"/>
+        </w:rPr>
+        <w:t xml:space="preserve">In the above bar chart we can see that only a small minority of patients had no thalassemia with most having the disorder treated (fixed defect) and a smaller amount having the disorder but not having treatment yet (reversable defect). </w:t>
+      </w:r>
+    </w:p>
+    <w:p>
+      <w:pPr>
+        <w:pStyle w:val="Normal"/>
+        <w:rPr>
+          <w:rFonts w:ascii="Times New Roman" w:hAnsi="Times New Roman" w:cs="Times New Roman"/>
+        </w:rPr>
+      </w:pPr>
+      <w:r>
+        <w:rPr/>
       </w:r>
     </w:p>
     <w:p>
@@ -2217,19 +2284,7 @@
         <w:rPr>
           <w:rFonts w:cs="Times New Roman" w:ascii="Times New Roman" w:hAnsi="Times New Roman"/>
         </w:rPr>
-        <w:t xml:space="preserve">These faceted boxplots show that a higher cholesterol measurement is more likely to be associated with heart disease. Also we can see that the distribution of cholesterol levels is similar across the two sexes, however it should be noted that females </w:t>
-      </w:r>
-      <w:r>
-        <w:rPr>
-          <w:rFonts w:cs="Times New Roman" w:ascii="Times New Roman" w:hAnsi="Times New Roman"/>
-        </w:rPr>
-        <w:t xml:space="preserve">slightly </w:t>
-      </w:r>
-      <w:r>
-        <w:rPr>
-          <w:rFonts w:cs="Times New Roman" w:ascii="Times New Roman" w:hAnsi="Times New Roman"/>
-        </w:rPr>
-        <w:t xml:space="preserve">tended to have an overall higher cholesterol level. </w:t>
+        <w:t xml:space="preserve">These faceted boxplots show that a higher cholesterol measurement is more likely to be associated with heart disease. Also we can see that the distribution of cholesterol levels is similar across the two sexes, however it should be noted that females slightly tended to have an overall higher cholesterol level. </w:t>
       </w:r>
     </w:p>
     <w:p>
@@ -2481,7 +2536,9 @@
         </w:rPr>
       </w:pPr>
       <w:r>
-        <w:rPr/>
+        <w:rPr>
+          <w:rFonts w:cs="Times New Roman" w:ascii="Times New Roman" w:hAnsi="Times New Roman"/>
+        </w:rPr>
       </w:r>
     </w:p>
     <w:p>
@@ -2544,13 +2601,7 @@
         <w:rPr>
           <w:rFonts w:cs="Times New Roman" w:ascii="Times New Roman" w:hAnsi="Times New Roman"/>
         </w:rPr>
-        <w:t xml:space="preserve">This chart </w:t>
-      </w:r>
-      <w:r>
-        <w:rPr>
-          <w:rFonts w:cs="Times New Roman" w:ascii="Times New Roman" w:hAnsi="Times New Roman"/>
-        </w:rPr>
-        <w:t xml:space="preserve">shows the proportion of heart disease occurrence with each type of chest pain, so around 25% of patients reporting “Typical” chest pain will have heart disease, while the other 75% of patients with typical chest pain will not have heart disease. Across all possible types of chest pain, “Asymptomatic” pain is most likely the best predictor with over 70% of cases associated with heart disease, this is more than twice the rate of any other type of pain. </w:t>
+        <w:t xml:space="preserve">This chart shows the proportion of heart disease occurrence with each type of chest pain, so around 25% of patients reporting “Typical” chest pain will have heart disease, while the other 75% of patients with typical chest pain will not have heart disease. Across all possible types of chest pain, “Asymptomatic” pain is most likely the best predictor with over 70% of cases associated with heart disease, this is more than twice the rate of any other type of pain. </w:t>
       </w:r>
     </w:p>
     <w:p>
@@ -3790,6 +3841,196 @@
       <w:rFonts w:cs="Wingdings"/>
     </w:rPr>
   </w:style>
+  <w:style w:type="character" w:styleId="ListLabel37">
+    <w:name w:val="ListLabel 37"/>
+    <w:qFormat/>
+    <w:rPr>
+      <w:rFonts w:ascii="Times New Roman" w:hAnsi="Times New Roman" w:cs="Symbol"/>
+    </w:rPr>
+  </w:style>
+  <w:style w:type="character" w:styleId="ListLabel38">
+    <w:name w:val="ListLabel 38"/>
+    <w:qFormat/>
+    <w:rPr>
+      <w:rFonts w:cs="Courier New"/>
+    </w:rPr>
+  </w:style>
+  <w:style w:type="character" w:styleId="ListLabel39">
+    <w:name w:val="ListLabel 39"/>
+    <w:qFormat/>
+    <w:rPr>
+      <w:rFonts w:cs="Wingdings"/>
+    </w:rPr>
+  </w:style>
+  <w:style w:type="character" w:styleId="ListLabel40">
+    <w:name w:val="ListLabel 40"/>
+    <w:qFormat/>
+    <w:rPr>
+      <w:rFonts w:cs="Symbol"/>
+    </w:rPr>
+  </w:style>
+  <w:style w:type="character" w:styleId="ListLabel41">
+    <w:name w:val="ListLabel 41"/>
+    <w:qFormat/>
+    <w:rPr>
+      <w:rFonts w:cs="Courier New"/>
+    </w:rPr>
+  </w:style>
+  <w:style w:type="character" w:styleId="ListLabel42">
+    <w:name w:val="ListLabel 42"/>
+    <w:qFormat/>
+    <w:rPr>
+      <w:rFonts w:cs="Wingdings"/>
+    </w:rPr>
+  </w:style>
+  <w:style w:type="character" w:styleId="ListLabel43">
+    <w:name w:val="ListLabel 43"/>
+    <w:qFormat/>
+    <w:rPr>
+      <w:rFonts w:cs="Symbol"/>
+    </w:rPr>
+  </w:style>
+  <w:style w:type="character" w:styleId="ListLabel44">
+    <w:name w:val="ListLabel 44"/>
+    <w:qFormat/>
+    <w:rPr>
+      <w:rFonts w:cs="Courier New"/>
+    </w:rPr>
+  </w:style>
+  <w:style w:type="character" w:styleId="ListLabel45">
+    <w:name w:val="ListLabel 45"/>
+    <w:qFormat/>
+    <w:rPr>
+      <w:rFonts w:cs="Wingdings"/>
+    </w:rPr>
+  </w:style>
+  <w:style w:type="character" w:styleId="ListLabel46">
+    <w:name w:val="ListLabel 46"/>
+    <w:qFormat/>
+    <w:rPr>
+      <w:rFonts w:ascii="Times New Roman" w:hAnsi="Times New Roman" w:cs="Symbol"/>
+      <w:b/>
+    </w:rPr>
+  </w:style>
+  <w:style w:type="character" w:styleId="ListLabel47">
+    <w:name w:val="ListLabel 47"/>
+    <w:qFormat/>
+    <w:rPr>
+      <w:rFonts w:cs="Courier New"/>
+    </w:rPr>
+  </w:style>
+  <w:style w:type="character" w:styleId="ListLabel48">
+    <w:name w:val="ListLabel 48"/>
+    <w:qFormat/>
+    <w:rPr>
+      <w:rFonts w:cs="Wingdings"/>
+    </w:rPr>
+  </w:style>
+  <w:style w:type="character" w:styleId="ListLabel49">
+    <w:name w:val="ListLabel 49"/>
+    <w:qFormat/>
+    <w:rPr>
+      <w:rFonts w:cs="Symbol"/>
+    </w:rPr>
+  </w:style>
+  <w:style w:type="character" w:styleId="ListLabel50">
+    <w:name w:val="ListLabel 50"/>
+    <w:qFormat/>
+    <w:rPr>
+      <w:rFonts w:cs="Courier New"/>
+    </w:rPr>
+  </w:style>
+  <w:style w:type="character" w:styleId="ListLabel51">
+    <w:name w:val="ListLabel 51"/>
+    <w:qFormat/>
+    <w:rPr>
+      <w:rFonts w:cs="Wingdings"/>
+    </w:rPr>
+  </w:style>
+  <w:style w:type="character" w:styleId="ListLabel52">
+    <w:name w:val="ListLabel 52"/>
+    <w:qFormat/>
+    <w:rPr>
+      <w:rFonts w:cs="Symbol"/>
+    </w:rPr>
+  </w:style>
+  <w:style w:type="character" w:styleId="ListLabel53">
+    <w:name w:val="ListLabel 53"/>
+    <w:qFormat/>
+    <w:rPr>
+      <w:rFonts w:cs="Courier New"/>
+    </w:rPr>
+  </w:style>
+  <w:style w:type="character" w:styleId="ListLabel54">
+    <w:name w:val="ListLabel 54"/>
+    <w:qFormat/>
+    <w:rPr>
+      <w:rFonts w:cs="Wingdings"/>
+    </w:rPr>
+  </w:style>
+  <w:style w:type="character" w:styleId="ListLabel55">
+    <w:name w:val="ListLabel 55"/>
+    <w:qFormat/>
+    <w:rPr>
+      <w:rFonts w:ascii="Times New Roman" w:hAnsi="Times New Roman" w:cs="Symbol"/>
+    </w:rPr>
+  </w:style>
+  <w:style w:type="character" w:styleId="ListLabel56">
+    <w:name w:val="ListLabel 56"/>
+    <w:qFormat/>
+    <w:rPr>
+      <w:rFonts w:cs="Courier New"/>
+    </w:rPr>
+  </w:style>
+  <w:style w:type="character" w:styleId="ListLabel57">
+    <w:name w:val="ListLabel 57"/>
+    <w:qFormat/>
+    <w:rPr>
+      <w:rFonts w:cs="Wingdings"/>
+    </w:rPr>
+  </w:style>
+  <w:style w:type="character" w:styleId="ListLabel58">
+    <w:name w:val="ListLabel 58"/>
+    <w:qFormat/>
+    <w:rPr>
+      <w:rFonts w:cs="Symbol"/>
+    </w:rPr>
+  </w:style>
+  <w:style w:type="character" w:styleId="ListLabel59">
+    <w:name w:val="ListLabel 59"/>
+    <w:qFormat/>
+    <w:rPr>
+      <w:rFonts w:cs="Courier New"/>
+    </w:rPr>
+  </w:style>
+  <w:style w:type="character" w:styleId="ListLabel60">
+    <w:name w:val="ListLabel 60"/>
+    <w:qFormat/>
+    <w:rPr>
+      <w:rFonts w:cs="Wingdings"/>
+    </w:rPr>
+  </w:style>
+  <w:style w:type="character" w:styleId="ListLabel61">
+    <w:name w:val="ListLabel 61"/>
+    <w:qFormat/>
+    <w:rPr>
+      <w:rFonts w:cs="Symbol"/>
+    </w:rPr>
+  </w:style>
+  <w:style w:type="character" w:styleId="ListLabel62">
+    <w:name w:val="ListLabel 62"/>
+    <w:qFormat/>
+    <w:rPr>
+      <w:rFonts w:cs="Courier New"/>
+    </w:rPr>
+  </w:style>
+  <w:style w:type="character" w:styleId="ListLabel63">
+    <w:name w:val="ListLabel 63"/>
+    <w:qFormat/>
+    <w:rPr>
+      <w:rFonts w:cs="Wingdings"/>
+    </w:rPr>
+  </w:style>
   <w:style w:type="paragraph" w:styleId="Heading">
     <w:name w:val="Heading"/>
     <w:basedOn w:val="Normal"/>

</xml_diff>

<commit_message>
changing 3 to 2 lol
</commit_message>
<xml_diff>
--- a/report.docx
+++ b/report.docx
@@ -107,7 +107,25 @@
           <w:sz w:val="28"/>
           <w:szCs w:val="28"/>
         </w:rPr>
-        <w:t xml:space="preserve">Practical Data Science: Assignment 3 – Predicting Heart Disease </w:t>
+        <w:t>Prac</w:t>
+      </w:r>
+      <w:r>
+        <w:rPr>
+          <w:rFonts w:ascii="Times New Roman" w:hAnsi="Times New Roman" w:cs="Times New Roman"/>
+          <w:sz w:val="28"/>
+          <w:szCs w:val="28"/>
+        </w:rPr>
+        <w:t>tical Data Science: Assignment 2</w:t>
+      </w:r>
+      <w:bookmarkStart w:id="0" w:name="_GoBack"/>
+      <w:bookmarkEnd w:id="0"/>
+      <w:r>
+        <w:rPr>
+          <w:rFonts w:ascii="Times New Roman" w:hAnsi="Times New Roman" w:cs="Times New Roman"/>
+          <w:sz w:val="28"/>
+          <w:szCs w:val="28"/>
+        </w:rPr>
+        <w:t xml:space="preserve"> – Predicting Heart Disease </w:t>
       </w:r>
     </w:p>
     <w:p>
@@ -10198,8 +10216,6 @@
         </w:rPr>
         <w:t xml:space="preserve">. </w:t>
       </w:r>
-      <w:bookmarkStart w:id="0" w:name="_GoBack"/>
-      <w:bookmarkEnd w:id="0"/>
     </w:p>
     <w:p>
       <w:pPr>

</xml_diff>